<commit_message>
Inclusión cronograma de implementación
Creación de la primera versión del cronograma de implementación.
Especificación de los build en el integration buid plan
</commit_message>
<xml_diff>
--- a/Artefactos/Documentos de planeacion/Integration Build Plan.docx
+++ b/Artefactos/Documentos de planeacion/Integration Build Plan.docx
@@ -15,15 +15,7 @@
         <w:rPr>
           <w:lang w:val="es-CO"/>
         </w:rPr>
-        <w:t>Sistema integrado de in</w:t>
-      </w:r>
-      <w:bookmarkStart w:id="0" w:name="_GoBack"/>
-      <w:bookmarkEnd w:id="0"/>
-      <w:r>
-        <w:rPr>
-          <w:lang w:val="es-CO"/>
-        </w:rPr>
-        <w:t>formación</w:t>
+        <w:t>Sistema integrado de información</w:t>
       </w:r>
     </w:p>
     <w:p>
@@ -335,8 +327,16 @@
               <w:rPr>
                 <w:lang w:val="es-CO"/>
               </w:rPr>
-              <w:t>Descripción componentes del build</w:t>
+              <w:t xml:space="preserve">Descripción componentes del </w:t>
             </w:r>
+            <w:proofErr w:type="spellStart"/>
+            <w:r>
+              <w:rPr>
+                <w:lang w:val="es-CO"/>
+              </w:rPr>
+              <w:t>build</w:t>
+            </w:r>
+            <w:proofErr w:type="spellEnd"/>
           </w:p>
         </w:tc>
         <w:tc>
@@ -985,6 +985,8 @@
         </w:rPr>
         <w:t>Subsystems</w:t>
       </w:r>
+      <w:bookmarkStart w:id="0" w:name="_GoBack"/>
+      <w:bookmarkEnd w:id="0"/>
       <w:r>
         <w:rPr>
           <w:noProof/>
@@ -1208,7 +1210,35 @@
         <w:rPr>
           <w:lang w:val="es-CO"/>
         </w:rPr>
-        <w:t xml:space="preserve">El integration build plan se aplica a todos los componentes que conforman el Sistema integrado de </w:t>
+        <w:t xml:space="preserve">El </w:t>
+      </w:r>
+      <w:proofErr w:type="spellStart"/>
+      <w:r>
+        <w:rPr>
+          <w:lang w:val="es-CO"/>
+        </w:rPr>
+        <w:t>integration</w:t>
+      </w:r>
+      <w:proofErr w:type="spellEnd"/>
+      <w:r>
+        <w:rPr>
+          <w:lang w:val="es-CO"/>
+        </w:rPr>
+        <w:t xml:space="preserve"> </w:t>
+      </w:r>
+      <w:proofErr w:type="spellStart"/>
+      <w:r>
+        <w:rPr>
+          <w:lang w:val="es-CO"/>
+        </w:rPr>
+        <w:t>build</w:t>
+      </w:r>
+      <w:proofErr w:type="spellEnd"/>
+      <w:r>
+        <w:rPr>
+          <w:lang w:val="es-CO"/>
+        </w:rPr>
+        <w:t xml:space="preserve"> plan se aplica a todos los componentes que conforman el Sistema integrado de </w:t>
       </w:r>
       <w:r>
         <w:rPr>
@@ -1278,7 +1308,49 @@
         <w:rPr>
           <w:lang w:val="es-CO"/>
         </w:rPr>
-        <w:t xml:space="preserve">IBM Rational Unified Process (2014) </w:t>
+        <w:t xml:space="preserve">IBM </w:t>
+      </w:r>
+      <w:proofErr w:type="spellStart"/>
+      <w:r>
+        <w:rPr>
+          <w:lang w:val="es-CO"/>
+        </w:rPr>
+        <w:t>Rational</w:t>
+      </w:r>
+      <w:proofErr w:type="spellEnd"/>
+      <w:r>
+        <w:rPr>
+          <w:lang w:val="es-CO"/>
+        </w:rPr>
+        <w:t xml:space="preserve"> </w:t>
+      </w:r>
+      <w:proofErr w:type="spellStart"/>
+      <w:r>
+        <w:rPr>
+          <w:lang w:val="es-CO"/>
+        </w:rPr>
+        <w:t>Unified</w:t>
+      </w:r>
+      <w:proofErr w:type="spellEnd"/>
+      <w:r>
+        <w:rPr>
+          <w:lang w:val="es-CO"/>
+        </w:rPr>
+        <w:t xml:space="preserve"> </w:t>
+      </w:r>
+      <w:proofErr w:type="spellStart"/>
+      <w:r>
+        <w:rPr>
+          <w:lang w:val="es-CO"/>
+        </w:rPr>
+        <w:t>Process</w:t>
+      </w:r>
+      <w:proofErr w:type="spellEnd"/>
+      <w:r>
+        <w:rPr>
+          <w:lang w:val="es-CO"/>
+        </w:rPr>
+        <w:t xml:space="preserve"> (2014) </w:t>
       </w:r>
       <w:hyperlink r:id="rId9" w:history="1">
         <w:r>
@@ -1329,14 +1401,50 @@
         <w:rPr>
           <w:lang w:val="es-CO"/>
         </w:rPr>
-        <w:t xml:space="preserve">El documento Integration Builld Plan posee la descripción de los </w:t>
-      </w:r>
-      <w:r>
-        <w:rPr>
-          <w:lang w:val="es-CO"/>
-        </w:rPr>
-        <w:t>subsistemas que el proyecto posee, y también posee un cronograma de implemetación</w:t>
-      </w:r>
+        <w:t xml:space="preserve">El documento </w:t>
+      </w:r>
+      <w:proofErr w:type="spellStart"/>
+      <w:r>
+        <w:rPr>
+          <w:lang w:val="es-CO"/>
+        </w:rPr>
+        <w:t>Integration</w:t>
+      </w:r>
+      <w:proofErr w:type="spellEnd"/>
+      <w:r>
+        <w:rPr>
+          <w:lang w:val="es-CO"/>
+        </w:rPr>
+        <w:t xml:space="preserve"> </w:t>
+      </w:r>
+      <w:proofErr w:type="spellStart"/>
+      <w:r>
+        <w:rPr>
+          <w:lang w:val="es-CO"/>
+        </w:rPr>
+        <w:t>Builld</w:t>
+      </w:r>
+      <w:proofErr w:type="spellEnd"/>
+      <w:r>
+        <w:rPr>
+          <w:lang w:val="es-CO"/>
+        </w:rPr>
+        <w:t xml:space="preserve"> Plan posee la descripción de los </w:t>
+      </w:r>
+      <w:r>
+        <w:rPr>
+          <w:lang w:val="es-CO"/>
+        </w:rPr>
+        <w:t xml:space="preserve">subsistemas que el proyecto posee, y también posee un cronograma de </w:t>
+      </w:r>
+      <w:proofErr w:type="spellStart"/>
+      <w:r>
+        <w:rPr>
+          <w:lang w:val="es-CO"/>
+        </w:rPr>
+        <w:t>implemetación</w:t>
+      </w:r>
+      <w:proofErr w:type="spellEnd"/>
     </w:p>
     <w:p>
       <w:pPr>
@@ -1436,8 +1544,16 @@
         <w:rPr>
           <w:lang w:val="es-CO"/>
         </w:rPr>
-        <w:t>Framework Yii</w:t>
-      </w:r>
+        <w:t xml:space="preserve">Framework </w:t>
+      </w:r>
+      <w:proofErr w:type="spellStart"/>
+      <w:r>
+        <w:rPr>
+          <w:lang w:val="es-CO"/>
+        </w:rPr>
+        <w:t>Yii</w:t>
+      </w:r>
+      <w:proofErr w:type="spellEnd"/>
     </w:p>
     <w:p>
       <w:pPr>
@@ -1455,8 +1571,16 @@
         <w:rPr>
           <w:lang w:val="es-CO"/>
         </w:rPr>
-        <w:t>Framework Bootstrap</w:t>
-      </w:r>
+        <w:t xml:space="preserve">Framework </w:t>
+      </w:r>
+      <w:proofErr w:type="spellStart"/>
+      <w:r>
+        <w:rPr>
+          <w:lang w:val="es-CO"/>
+        </w:rPr>
+        <w:t>Bootstrap</w:t>
+      </w:r>
+      <w:proofErr w:type="spellEnd"/>
     </w:p>
     <w:p>
       <w:pPr>
@@ -1470,12 +1594,14 @@
           <w:lang w:val="es-CO"/>
         </w:rPr>
       </w:pPr>
+      <w:proofErr w:type="spellStart"/>
       <w:r>
         <w:rPr>
           <w:lang w:val="es-CO"/>
         </w:rPr>
         <w:t>Xampp</w:t>
       </w:r>
+      <w:proofErr w:type="spellEnd"/>
     </w:p>
     <w:p>
       <w:pPr>
@@ -1495,19 +1621,89 @@
         <w:rPr>
           <w:lang w:val="es-CO"/>
         </w:rPr>
-        <w:t xml:space="preserve">instaló el entorno para el desarrollo del proyecto, este consiste en xampp que trae predeterminado los servidores de aplicación </w:t>
-      </w:r>
-      <w:r>
-        <w:rPr>
-          <w:lang w:val="es-CO"/>
-        </w:rPr>
-        <w:t xml:space="preserve">apache y mysql, </w:t>
-      </w:r>
-      <w:r>
-        <w:rPr>
-          <w:lang w:val="es-CO"/>
-        </w:rPr>
-        <w:t>los framework Yii y bootstrap se</w:t>
+        <w:t xml:space="preserve">instaló el entorno para el desarrollo del proyecto, este consiste en </w:t>
+      </w:r>
+      <w:proofErr w:type="spellStart"/>
+      <w:r>
+        <w:rPr>
+          <w:lang w:val="es-CO"/>
+        </w:rPr>
+        <w:t>xampp</w:t>
+      </w:r>
+      <w:proofErr w:type="spellEnd"/>
+      <w:r>
+        <w:rPr>
+          <w:lang w:val="es-CO"/>
+        </w:rPr>
+        <w:t xml:space="preserve"> que trae predeterminado los servidores de aplicación </w:t>
+      </w:r>
+      <w:r>
+        <w:rPr>
+          <w:lang w:val="es-CO"/>
+        </w:rPr>
+        <w:t xml:space="preserve">apache y </w:t>
+      </w:r>
+      <w:proofErr w:type="spellStart"/>
+      <w:r>
+        <w:rPr>
+          <w:lang w:val="es-CO"/>
+        </w:rPr>
+        <w:t>mysql</w:t>
+      </w:r>
+      <w:proofErr w:type="spellEnd"/>
+      <w:r>
+        <w:rPr>
+          <w:lang w:val="es-CO"/>
+        </w:rPr>
+        <w:t xml:space="preserve">, </w:t>
+      </w:r>
+      <w:r>
+        <w:rPr>
+          <w:lang w:val="es-CO"/>
+        </w:rPr>
+        <w:t xml:space="preserve">los </w:t>
+      </w:r>
+      <w:proofErr w:type="spellStart"/>
+      <w:r>
+        <w:rPr>
+          <w:lang w:val="es-CO"/>
+        </w:rPr>
+        <w:t>framework</w:t>
+      </w:r>
+      <w:proofErr w:type="spellEnd"/>
+      <w:r>
+        <w:rPr>
+          <w:lang w:val="es-CO"/>
+        </w:rPr>
+        <w:t xml:space="preserve"> </w:t>
+      </w:r>
+      <w:proofErr w:type="spellStart"/>
+      <w:r>
+        <w:rPr>
+          <w:lang w:val="es-CO"/>
+        </w:rPr>
+        <w:t>Yii</w:t>
+      </w:r>
+      <w:proofErr w:type="spellEnd"/>
+      <w:r>
+        <w:rPr>
+          <w:lang w:val="es-CO"/>
+        </w:rPr>
+        <w:t xml:space="preserve"> y </w:t>
+      </w:r>
+      <w:proofErr w:type="spellStart"/>
+      <w:r>
+        <w:rPr>
+          <w:lang w:val="es-CO"/>
+        </w:rPr>
+        <w:t>bootstrap</w:t>
+      </w:r>
+      <w:proofErr w:type="spellEnd"/>
+      <w:r>
+        <w:rPr>
+          <w:lang w:val="es-CO"/>
+        </w:rPr>
+        <w:t xml:space="preserve"> se</w:t>
       </w:r>
       <w:r>
         <w:rPr>
@@ -1519,7 +1715,49 @@
         <w:rPr>
           <w:lang w:val="es-CO"/>
         </w:rPr>
-        <w:t xml:space="preserve"> en xampp y se versionan con la ayuda de git y github.</w:t>
+        <w:t xml:space="preserve"> en </w:t>
+      </w:r>
+      <w:proofErr w:type="spellStart"/>
+      <w:r>
+        <w:rPr>
+          <w:lang w:val="es-CO"/>
+        </w:rPr>
+        <w:t>xampp</w:t>
+      </w:r>
+      <w:proofErr w:type="spellEnd"/>
+      <w:r>
+        <w:rPr>
+          <w:lang w:val="es-CO"/>
+        </w:rPr>
+        <w:t xml:space="preserve"> y se versionan con la ayuda de </w:t>
+      </w:r>
+      <w:proofErr w:type="spellStart"/>
+      <w:r>
+        <w:rPr>
+          <w:lang w:val="es-CO"/>
+        </w:rPr>
+        <w:t>git</w:t>
+      </w:r>
+      <w:proofErr w:type="spellEnd"/>
+      <w:r>
+        <w:rPr>
+          <w:lang w:val="es-CO"/>
+        </w:rPr>
+        <w:t xml:space="preserve"> y </w:t>
+      </w:r>
+      <w:proofErr w:type="spellStart"/>
+      <w:r>
+        <w:rPr>
+          <w:lang w:val="es-CO"/>
+        </w:rPr>
+        <w:t>github</w:t>
+      </w:r>
+      <w:proofErr w:type="spellEnd"/>
+      <w:r>
+        <w:rPr>
+          <w:lang w:val="es-CO"/>
+        </w:rPr>
+        <w:t>.</w:t>
       </w:r>
     </w:p>
     <w:p>
@@ -1869,26 +2107,251 @@
     <w:p>
       <w:pPr>
         <w:pStyle w:val="Textoindependiente"/>
-        <w:rPr>
-          <w:lang w:val="es-CO"/>
-        </w:rPr>
-      </w:pPr>
+        <w:ind w:left="0"/>
+        <w:jc w:val="both"/>
+        <w:rPr>
+          <w:lang w:val="es-CO"/>
+        </w:rPr>
+      </w:pPr>
+      <w:r>
+        <w:rPr>
+          <w:lang w:val="es-CO"/>
+        </w:rPr>
+        <w:t>En el</w:t>
+      </w:r>
+      <w:r>
+        <w:rPr>
+          <w:lang w:val="es-CO"/>
+        </w:rPr>
+        <w:t xml:space="preserve"> plan para la integración continua se utilizara la aplicación ----- de la cual se utilizaran las funcionalidades una vez por semana cuando el avance funcional del proyecto </w:t>
+      </w:r>
+      <w:r>
+        <w:rPr>
+          <w:lang w:val="es-CO"/>
+        </w:rPr>
+        <w:t xml:space="preserve">esté terminado para establecer los </w:t>
+      </w:r>
+      <w:proofErr w:type="spellStart"/>
+      <w:r>
+        <w:rPr>
+          <w:lang w:val="es-CO"/>
+        </w:rPr>
+        <w:t>build</w:t>
+      </w:r>
+      <w:proofErr w:type="spellEnd"/>
+      <w:r>
+        <w:rPr>
+          <w:lang w:val="es-CO"/>
+        </w:rPr>
+        <w:t xml:space="preserve"> del proyecto.</w:t>
+      </w:r>
     </w:p>
     <w:p>
       <w:pPr>
         <w:pStyle w:val="Textoindependiente"/>
-        <w:rPr>
-          <w:lang w:val="es-CO"/>
-        </w:rPr>
-      </w:pPr>
+        <w:ind w:left="0"/>
+        <w:jc w:val="both"/>
+        <w:rPr>
+          <w:lang w:val="es-CO"/>
+        </w:rPr>
+      </w:pPr>
+      <w:r>
+        <w:rPr>
+          <w:lang w:val="es-CO"/>
+        </w:rPr>
+        <w:t xml:space="preserve">Los </w:t>
+      </w:r>
+      <w:proofErr w:type="spellStart"/>
+      <w:r>
+        <w:rPr>
+          <w:lang w:val="es-CO"/>
+        </w:rPr>
+        <w:t>build</w:t>
+      </w:r>
+      <w:proofErr w:type="spellEnd"/>
+      <w:r>
+        <w:rPr>
+          <w:lang w:val="es-CO"/>
+        </w:rPr>
+        <w:t xml:space="preserve"> establecidos por el equipo de trabajo se distribuyen de la siguiente manera:</w:t>
+      </w:r>
     </w:p>
     <w:p>
       <w:pPr>
         <w:pStyle w:val="Textoindependiente"/>
-        <w:rPr>
-          <w:lang w:val="es-CO"/>
-        </w:rPr>
-      </w:pPr>
+        <w:numPr>
+          <w:ilvl w:val="0"/>
+          <w:numId w:val="28"/>
+        </w:numPr>
+        <w:ind w:left="993" w:firstLine="87"/>
+        <w:jc w:val="both"/>
+        <w:rPr>
+          <w:lang w:val="es-CO"/>
+        </w:rPr>
+      </w:pPr>
+      <w:r>
+        <w:rPr>
+          <w:b/>
+          <w:lang w:val="es-CO"/>
+        </w:rPr>
+        <w:t xml:space="preserve">Primer </w:t>
+      </w:r>
+      <w:proofErr w:type="spellStart"/>
+      <w:r>
+        <w:rPr>
+          <w:b/>
+          <w:lang w:val="es-CO"/>
+        </w:rPr>
+        <w:t>build</w:t>
+      </w:r>
+      <w:proofErr w:type="spellEnd"/>
+      <w:r>
+        <w:rPr>
+          <w:b/>
+          <w:lang w:val="es-CO"/>
+        </w:rPr>
+        <w:t xml:space="preserve">: </w:t>
+      </w:r>
+      <w:r>
+        <w:rPr>
+          <w:lang w:val="es-CO"/>
+        </w:rPr>
+        <w:t xml:space="preserve">El primer </w:t>
+      </w:r>
+      <w:proofErr w:type="spellStart"/>
+      <w:r>
+        <w:rPr>
+          <w:lang w:val="es-CO"/>
+        </w:rPr>
+        <w:t>build</w:t>
+      </w:r>
+      <w:proofErr w:type="spellEnd"/>
+      <w:r>
+        <w:rPr>
+          <w:lang w:val="es-CO"/>
+        </w:rPr>
+        <w:t xml:space="preserve"> del proyecto se compondrá de las funcionalidades desarrolladas en el primer hito y se establecerá como el primer entregable estable.</w:t>
+      </w:r>
+    </w:p>
+    <w:p>
+      <w:pPr>
+        <w:pStyle w:val="Textoindependiente"/>
+        <w:numPr>
+          <w:ilvl w:val="0"/>
+          <w:numId w:val="28"/>
+        </w:numPr>
+        <w:ind w:left="993" w:firstLine="87"/>
+        <w:jc w:val="both"/>
+        <w:rPr>
+          <w:lang w:val="es-CO"/>
+        </w:rPr>
+      </w:pPr>
+      <w:r>
+        <w:rPr>
+          <w:b/>
+          <w:lang w:val="es-CO"/>
+        </w:rPr>
+        <w:t xml:space="preserve">Segundo </w:t>
+      </w:r>
+      <w:proofErr w:type="spellStart"/>
+      <w:r>
+        <w:rPr>
+          <w:b/>
+          <w:lang w:val="es-CO"/>
+        </w:rPr>
+        <w:t>build</w:t>
+      </w:r>
+      <w:proofErr w:type="spellEnd"/>
+      <w:r>
+        <w:rPr>
+          <w:b/>
+          <w:lang w:val="es-CO"/>
+        </w:rPr>
+        <w:t xml:space="preserve">: </w:t>
+      </w:r>
+      <w:r>
+        <w:rPr>
+          <w:lang w:val="es-CO"/>
+        </w:rPr>
+        <w:t xml:space="preserve">El segundo </w:t>
+      </w:r>
+      <w:proofErr w:type="spellStart"/>
+      <w:r>
+        <w:rPr>
+          <w:lang w:val="es-CO"/>
+        </w:rPr>
+        <w:t>build</w:t>
+      </w:r>
+      <w:proofErr w:type="spellEnd"/>
+      <w:r>
+        <w:rPr>
+          <w:lang w:val="es-CO"/>
+        </w:rPr>
+        <w:t xml:space="preserve"> del proyecto se compondrá con las funcionalidades desarrolladas en e</w:t>
+      </w:r>
+      <w:r>
+        <w:rPr>
+          <w:lang w:val="es-CO"/>
+        </w:rPr>
+        <w:t>l segundo, tercer y cuarto hito.</w:t>
+      </w:r>
+    </w:p>
+    <w:p>
+      <w:pPr>
+        <w:pStyle w:val="Textoindependiente"/>
+        <w:numPr>
+          <w:ilvl w:val="0"/>
+          <w:numId w:val="28"/>
+        </w:numPr>
+        <w:ind w:left="993" w:firstLine="87"/>
+        <w:jc w:val="both"/>
+        <w:rPr>
+          <w:lang w:val="es-CO"/>
+        </w:rPr>
+      </w:pPr>
+      <w:r>
+        <w:rPr>
+          <w:b/>
+          <w:lang w:val="es-CO"/>
+        </w:rPr>
+        <w:t xml:space="preserve">Tercer </w:t>
+      </w:r>
+      <w:proofErr w:type="spellStart"/>
+      <w:r>
+        <w:rPr>
+          <w:b/>
+          <w:lang w:val="es-CO"/>
+        </w:rPr>
+        <w:t>build</w:t>
+      </w:r>
+      <w:proofErr w:type="spellEnd"/>
+      <w:r>
+        <w:rPr>
+          <w:b/>
+          <w:lang w:val="es-CO"/>
+        </w:rPr>
+        <w:t xml:space="preserve">: </w:t>
+      </w:r>
+      <w:r>
+        <w:rPr>
+          <w:lang w:val="es-CO"/>
+        </w:rPr>
+        <w:t xml:space="preserve">El tercer </w:t>
+      </w:r>
+      <w:proofErr w:type="spellStart"/>
+      <w:r>
+        <w:rPr>
+          <w:lang w:val="es-CO"/>
+        </w:rPr>
+        <w:t>build</w:t>
+      </w:r>
+      <w:proofErr w:type="spellEnd"/>
+      <w:r>
+        <w:rPr>
+          <w:lang w:val="es-CO"/>
+        </w:rPr>
+        <w:t xml:space="preserve"> del proyecto se compondrá con las funcionalidades desarrolladas en el quinto y sexto hito.</w:t>
+      </w:r>
     </w:p>
     <w:sectPr>
       <w:headerReference w:type="default" r:id="rId10"/>
@@ -2396,7 +2859,7 @@
   <w:abstractNum w:abstractNumId="0">
     <w:nsid w:val="FFFFFFFB"/>
     <w:multiLevelType w:val="multilevel"/>
-    <w:tmpl w:val="DE04F198"/>
+    <w:tmpl w:val="A8E60142"/>
     <w:lvl w:ilvl="0">
       <w:start w:val="1"/>
       <w:numFmt w:val="decimal"/>
@@ -2422,6 +2885,7 @@
       <w:lvlJc w:val="left"/>
       <w:rPr>
         <w:b/>
+        <w:i w:val="0"/>
       </w:rPr>
     </w:lvl>
     <w:lvl w:ilvl="3">
@@ -3010,6 +3474,92 @@
     </w:lvl>
   </w:abstractNum>
   <w:abstractNum w:abstractNumId="13">
+    <w:nsid w:val="33F909C2"/>
+    <w:multiLevelType w:val="hybridMultilevel"/>
+    <w:tmpl w:val="F30A9056"/>
+    <w:lvl w:ilvl="0" w:tplc="240A000F">
+      <w:start w:val="1"/>
+      <w:numFmt w:val="decimal"/>
+      <w:lvlText w:val="%1."/>
+      <w:lvlJc w:val="left"/>
+      <w:pPr>
+        <w:ind w:left="766" w:hanging="360"/>
+      </w:pPr>
+    </w:lvl>
+    <w:lvl w:ilvl="1" w:tplc="240A0019" w:tentative="1">
+      <w:start w:val="1"/>
+      <w:numFmt w:val="lowerLetter"/>
+      <w:lvlText w:val="%2."/>
+      <w:lvlJc w:val="left"/>
+      <w:pPr>
+        <w:ind w:left="1486" w:hanging="360"/>
+      </w:pPr>
+    </w:lvl>
+    <w:lvl w:ilvl="2" w:tplc="240A001B" w:tentative="1">
+      <w:start w:val="1"/>
+      <w:numFmt w:val="lowerRoman"/>
+      <w:lvlText w:val="%3."/>
+      <w:lvlJc w:val="right"/>
+      <w:pPr>
+        <w:ind w:left="2206" w:hanging="180"/>
+      </w:pPr>
+    </w:lvl>
+    <w:lvl w:ilvl="3" w:tplc="240A000F" w:tentative="1">
+      <w:start w:val="1"/>
+      <w:numFmt w:val="decimal"/>
+      <w:lvlText w:val="%4."/>
+      <w:lvlJc w:val="left"/>
+      <w:pPr>
+        <w:ind w:left="2926" w:hanging="360"/>
+      </w:pPr>
+    </w:lvl>
+    <w:lvl w:ilvl="4" w:tplc="240A0019" w:tentative="1">
+      <w:start w:val="1"/>
+      <w:numFmt w:val="lowerLetter"/>
+      <w:lvlText w:val="%5."/>
+      <w:lvlJc w:val="left"/>
+      <w:pPr>
+        <w:ind w:left="3646" w:hanging="360"/>
+      </w:pPr>
+    </w:lvl>
+    <w:lvl w:ilvl="5" w:tplc="240A001B" w:tentative="1">
+      <w:start w:val="1"/>
+      <w:numFmt w:val="lowerRoman"/>
+      <w:lvlText w:val="%6."/>
+      <w:lvlJc w:val="right"/>
+      <w:pPr>
+        <w:ind w:left="4366" w:hanging="180"/>
+      </w:pPr>
+    </w:lvl>
+    <w:lvl w:ilvl="6" w:tplc="240A000F" w:tentative="1">
+      <w:start w:val="1"/>
+      <w:numFmt w:val="decimal"/>
+      <w:lvlText w:val="%7."/>
+      <w:lvlJc w:val="left"/>
+      <w:pPr>
+        <w:ind w:left="5086" w:hanging="360"/>
+      </w:pPr>
+    </w:lvl>
+    <w:lvl w:ilvl="7" w:tplc="240A0019" w:tentative="1">
+      <w:start w:val="1"/>
+      <w:numFmt w:val="lowerLetter"/>
+      <w:lvlText w:val="%8."/>
+      <w:lvlJc w:val="left"/>
+      <w:pPr>
+        <w:ind w:left="5806" w:hanging="360"/>
+      </w:pPr>
+    </w:lvl>
+    <w:lvl w:ilvl="8" w:tplc="240A001B" w:tentative="1">
+      <w:start w:val="1"/>
+      <w:numFmt w:val="lowerRoman"/>
+      <w:lvlText w:val="%9."/>
+      <w:lvlJc w:val="right"/>
+      <w:pPr>
+        <w:ind w:left="6526" w:hanging="180"/>
+      </w:pPr>
+    </w:lvl>
+  </w:abstractNum>
+  <w:abstractNum w:abstractNumId="14">
     <w:nsid w:val="369D5471"/>
     <w:multiLevelType w:val="singleLevel"/>
     <w:tmpl w:val="04090001"/>
@@ -3029,7 +3579,7 @@
       </w:rPr>
     </w:lvl>
   </w:abstractNum>
-  <w:abstractNum w:abstractNumId="14">
+  <w:abstractNum w:abstractNumId="15">
     <w:nsid w:val="411464FD"/>
     <w:multiLevelType w:val="hybridMultilevel"/>
     <w:tmpl w:val="39DC06E6"/>
@@ -3169,7 +3719,7 @@
       </w:rPr>
     </w:lvl>
   </w:abstractNum>
-  <w:abstractNum w:abstractNumId="15">
+  <w:abstractNum w:abstractNumId="16">
     <w:nsid w:val="42B97F7B"/>
     <w:multiLevelType w:val="singleLevel"/>
     <w:tmpl w:val="04090001"/>
@@ -3189,7 +3739,7 @@
       </w:rPr>
     </w:lvl>
   </w:abstractNum>
-  <w:abstractNum w:abstractNumId="16">
+  <w:abstractNum w:abstractNumId="17">
     <w:nsid w:val="49E170D0"/>
     <w:multiLevelType w:val="singleLevel"/>
     <w:tmpl w:val="04090001"/>
@@ -3209,7 +3759,7 @@
       </w:rPr>
     </w:lvl>
   </w:abstractNum>
-  <w:abstractNum w:abstractNumId="17">
+  <w:abstractNum w:abstractNumId="18">
     <w:nsid w:val="4CE377E2"/>
     <w:multiLevelType w:val="hybridMultilevel"/>
     <w:tmpl w:val="B6788ED2"/>
@@ -3322,7 +3872,7 @@
       </w:rPr>
     </w:lvl>
   </w:abstractNum>
-  <w:abstractNum w:abstractNumId="18">
+  <w:abstractNum w:abstractNumId="19">
     <w:nsid w:val="4F64732B"/>
     <w:multiLevelType w:val="singleLevel"/>
     <w:tmpl w:val="04090001"/>
@@ -3342,7 +3892,7 @@
       </w:rPr>
     </w:lvl>
   </w:abstractNum>
-  <w:abstractNum w:abstractNumId="19">
+  <w:abstractNum w:abstractNumId="20">
     <w:nsid w:val="52DF734E"/>
     <w:multiLevelType w:val="singleLevel"/>
     <w:tmpl w:val="04090001"/>
@@ -3362,7 +3912,120 @@
       </w:rPr>
     </w:lvl>
   </w:abstractNum>
-  <w:abstractNum w:abstractNumId="20">
+  <w:abstractNum w:abstractNumId="21">
+    <w:nsid w:val="603D42A2"/>
+    <w:multiLevelType w:val="hybridMultilevel"/>
+    <w:tmpl w:val="040452BC"/>
+    <w:lvl w:ilvl="0" w:tplc="240A0001">
+      <w:start w:val="1"/>
+      <w:numFmt w:val="bullet"/>
+      <w:lvlText w:val=""/>
+      <w:lvlJc w:val="left"/>
+      <w:pPr>
+        <w:ind w:left="1440" w:hanging="360"/>
+      </w:pPr>
+      <w:rPr>
+        <w:rFonts w:ascii="Symbol" w:hAnsi="Symbol" w:hint="default"/>
+      </w:rPr>
+    </w:lvl>
+    <w:lvl w:ilvl="1" w:tplc="240A0003" w:tentative="1">
+      <w:start w:val="1"/>
+      <w:numFmt w:val="bullet"/>
+      <w:lvlText w:val="o"/>
+      <w:lvlJc w:val="left"/>
+      <w:pPr>
+        <w:ind w:left="2160" w:hanging="360"/>
+      </w:pPr>
+      <w:rPr>
+        <w:rFonts w:ascii="Courier New" w:hAnsi="Courier New" w:cs="Courier New" w:hint="default"/>
+      </w:rPr>
+    </w:lvl>
+    <w:lvl w:ilvl="2" w:tplc="240A0005" w:tentative="1">
+      <w:start w:val="1"/>
+      <w:numFmt w:val="bullet"/>
+      <w:lvlText w:val=""/>
+      <w:lvlJc w:val="left"/>
+      <w:pPr>
+        <w:ind w:left="2880" w:hanging="360"/>
+      </w:pPr>
+      <w:rPr>
+        <w:rFonts w:ascii="Wingdings" w:hAnsi="Wingdings" w:hint="default"/>
+      </w:rPr>
+    </w:lvl>
+    <w:lvl w:ilvl="3" w:tplc="240A0001" w:tentative="1">
+      <w:start w:val="1"/>
+      <w:numFmt w:val="bullet"/>
+      <w:lvlText w:val=""/>
+      <w:lvlJc w:val="left"/>
+      <w:pPr>
+        <w:ind w:left="3600" w:hanging="360"/>
+      </w:pPr>
+      <w:rPr>
+        <w:rFonts w:ascii="Symbol" w:hAnsi="Symbol" w:hint="default"/>
+      </w:rPr>
+    </w:lvl>
+    <w:lvl w:ilvl="4" w:tplc="240A0003" w:tentative="1">
+      <w:start w:val="1"/>
+      <w:numFmt w:val="bullet"/>
+      <w:lvlText w:val="o"/>
+      <w:lvlJc w:val="left"/>
+      <w:pPr>
+        <w:ind w:left="4320" w:hanging="360"/>
+      </w:pPr>
+      <w:rPr>
+        <w:rFonts w:ascii="Courier New" w:hAnsi="Courier New" w:cs="Courier New" w:hint="default"/>
+      </w:rPr>
+    </w:lvl>
+    <w:lvl w:ilvl="5" w:tplc="240A0005" w:tentative="1">
+      <w:start w:val="1"/>
+      <w:numFmt w:val="bullet"/>
+      <w:lvlText w:val=""/>
+      <w:lvlJc w:val="left"/>
+      <w:pPr>
+        <w:ind w:left="5040" w:hanging="360"/>
+      </w:pPr>
+      <w:rPr>
+        <w:rFonts w:ascii="Wingdings" w:hAnsi="Wingdings" w:hint="default"/>
+      </w:rPr>
+    </w:lvl>
+    <w:lvl w:ilvl="6" w:tplc="240A0001" w:tentative="1">
+      <w:start w:val="1"/>
+      <w:numFmt w:val="bullet"/>
+      <w:lvlText w:val=""/>
+      <w:lvlJc w:val="left"/>
+      <w:pPr>
+        <w:ind w:left="5760" w:hanging="360"/>
+      </w:pPr>
+      <w:rPr>
+        <w:rFonts w:ascii="Symbol" w:hAnsi="Symbol" w:hint="default"/>
+      </w:rPr>
+    </w:lvl>
+    <w:lvl w:ilvl="7" w:tplc="240A0003" w:tentative="1">
+      <w:start w:val="1"/>
+      <w:numFmt w:val="bullet"/>
+      <w:lvlText w:val="o"/>
+      <w:lvlJc w:val="left"/>
+      <w:pPr>
+        <w:ind w:left="6480" w:hanging="360"/>
+      </w:pPr>
+      <w:rPr>
+        <w:rFonts w:ascii="Courier New" w:hAnsi="Courier New" w:cs="Courier New" w:hint="default"/>
+      </w:rPr>
+    </w:lvl>
+    <w:lvl w:ilvl="8" w:tplc="240A0005" w:tentative="1">
+      <w:start w:val="1"/>
+      <w:numFmt w:val="bullet"/>
+      <w:lvlText w:val=""/>
+      <w:lvlJc w:val="left"/>
+      <w:pPr>
+        <w:ind w:left="7200" w:hanging="360"/>
+      </w:pPr>
+      <w:rPr>
+        <w:rFonts w:ascii="Wingdings" w:hAnsi="Wingdings" w:hint="default"/>
+      </w:rPr>
+    </w:lvl>
+  </w:abstractNum>
+  <w:abstractNum w:abstractNumId="22">
     <w:nsid w:val="6D2F7D46"/>
     <w:multiLevelType w:val="singleLevel"/>
     <w:tmpl w:val="04090001"/>
@@ -3382,7 +4045,7 @@
       </w:rPr>
     </w:lvl>
   </w:abstractNum>
-  <w:abstractNum w:abstractNumId="21">
+  <w:abstractNum w:abstractNumId="23">
     <w:nsid w:val="71F21F2A"/>
     <w:multiLevelType w:val="singleLevel"/>
     <w:tmpl w:val="04090001"/>
@@ -3402,7 +4065,7 @@
       </w:rPr>
     </w:lvl>
   </w:abstractNum>
-  <w:abstractNum w:abstractNumId="22">
+  <w:abstractNum w:abstractNumId="24">
     <w:nsid w:val="743601FB"/>
     <w:multiLevelType w:val="singleLevel"/>
     <w:tmpl w:val="04090001"/>
@@ -3422,7 +4085,7 @@
       </w:rPr>
     </w:lvl>
   </w:abstractNum>
-  <w:abstractNum w:abstractNumId="23">
+  <w:abstractNum w:abstractNumId="25">
     <w:nsid w:val="756150CA"/>
     <w:multiLevelType w:val="singleLevel"/>
     <w:tmpl w:val="04090001"/>
@@ -3442,7 +4105,7 @@
       </w:rPr>
     </w:lvl>
   </w:abstractNum>
-  <w:abstractNum w:abstractNumId="24">
+  <w:abstractNum w:abstractNumId="26">
     <w:nsid w:val="7BE434D7"/>
     <w:multiLevelType w:val="singleLevel"/>
     <w:tmpl w:val="04090001"/>
@@ -3487,13 +4150,13 @@
     <w:abstractNumId w:val="12"/>
   </w:num>
   <w:num w:numId="4">
-    <w:abstractNumId w:val="24"/>
+    <w:abstractNumId w:val="26"/>
   </w:num>
   <w:num w:numId="5">
-    <w:abstractNumId w:val="19"/>
+    <w:abstractNumId w:val="20"/>
   </w:num>
   <w:num w:numId="6">
-    <w:abstractNumId w:val="18"/>
+    <w:abstractNumId w:val="19"/>
   </w:num>
   <w:num w:numId="7">
     <w:abstractNumId w:val="1"/>
@@ -3516,19 +4179,19 @@
     <w:abstractNumId w:val="2"/>
   </w:num>
   <w:num w:numId="9">
-    <w:abstractNumId w:val="23"/>
+    <w:abstractNumId w:val="25"/>
   </w:num>
   <w:num w:numId="10">
     <w:abstractNumId w:val="4"/>
   </w:num>
   <w:num w:numId="11">
-    <w:abstractNumId w:val="13"/>
+    <w:abstractNumId w:val="14"/>
   </w:num>
   <w:num w:numId="12">
     <w:abstractNumId w:val="11"/>
   </w:num>
   <w:num w:numId="13">
-    <w:abstractNumId w:val="22"/>
+    <w:abstractNumId w:val="24"/>
   </w:num>
   <w:num w:numId="14">
     <w:abstractNumId w:val="10"/>
@@ -3537,37 +4200,43 @@
     <w:abstractNumId w:val="5"/>
   </w:num>
   <w:num w:numId="16">
-    <w:abstractNumId w:val="21"/>
+    <w:abstractNumId w:val="23"/>
   </w:num>
   <w:num w:numId="17">
-    <w:abstractNumId w:val="16"/>
+    <w:abstractNumId w:val="17"/>
   </w:num>
   <w:num w:numId="18">
     <w:abstractNumId w:val="7"/>
   </w:num>
   <w:num w:numId="19">
-    <w:abstractNumId w:val="15"/>
+    <w:abstractNumId w:val="16"/>
   </w:num>
   <w:num w:numId="20">
     <w:abstractNumId w:val="9"/>
   </w:num>
   <w:num w:numId="21">
-    <w:abstractNumId w:val="20"/>
+    <w:abstractNumId w:val="22"/>
   </w:num>
   <w:num w:numId="22">
     <w:abstractNumId w:val="8"/>
   </w:num>
   <w:num w:numId="23">
-    <w:abstractNumId w:val="14"/>
+    <w:abstractNumId w:val="15"/>
   </w:num>
   <w:num w:numId="24">
     <w:abstractNumId w:val="6"/>
   </w:num>
   <w:num w:numId="25">
-    <w:abstractNumId w:val="17"/>
+    <w:abstractNumId w:val="18"/>
   </w:num>
   <w:num w:numId="26">
     <w:abstractNumId w:val="3"/>
+  </w:num>
+  <w:num w:numId="27">
+    <w:abstractNumId w:val="13"/>
+  </w:num>
+  <w:num w:numId="28">
+    <w:abstractNumId w:val="21"/>
   </w:num>
 </w:numbering>
 </file>

</xml_diff>